<commit_message>
documentation - pdfs generated - readme updated
</commit_message>
<xml_diff>
--- a/Documentation/Milestone 3/AdminManual.docx
+++ b/Documentation/Milestone 3/AdminManual.docx
@@ -60,7 +60,7 @@
           <w:lang w:val="en-US"/>
         </w:rPr>
         <w:drawing>
-          <wp:inline distT="0" distB="0" distL="0" distR="0">
+          <wp:inline distT="0" distB="0" distL="0" distR="0" wp14:anchorId="2DF971D4" wp14:editId="5590A2B6">
             <wp:extent cx="4086225" cy="3705225"/>
             <wp:effectExtent l="0" t="0" r="9525" b="9525"/>
             <wp:docPr id="27" name="Рисунок 27"/>
@@ -139,6 +139,13 @@
     </w:p>
     <w:sdt>
       <w:sdtPr>
+        <w:rPr>
+          <w:rFonts w:asciiTheme="minorHAnsi" w:eastAsiaTheme="minorHAnsi" w:hAnsiTheme="minorHAnsi" w:cstheme="minorBidi"/>
+          <w:color w:val="auto"/>
+          <w:sz w:val="22"/>
+          <w:szCs w:val="22"/>
+          <w:lang w:eastAsia="en-US"/>
+        </w:rPr>
         <w:id w:val="-633862958"/>
         <w:docPartObj>
           <w:docPartGallery w:val="Table of Contents"/>
@@ -147,27 +154,30 @@
       </w:sdtPr>
       <w:sdtEndPr>
         <w:rPr>
-          <w:rFonts w:asciiTheme="minorHAnsi" w:eastAsiaTheme="minorHAnsi" w:hAnsiTheme="minorHAnsi" w:cstheme="minorBidi"/>
           <w:b/>
           <w:bCs/>
-          <w:color w:val="auto"/>
-          <w:sz w:val="22"/>
-          <w:szCs w:val="22"/>
-          <w:lang w:eastAsia="en-US"/>
         </w:rPr>
       </w:sdtEndPr>
       <w:sdtContent>
         <w:p>
           <w:pPr>
-            <w:pStyle w:val="a3"/>
+            <w:pStyle w:val="Inhaltsverzeichnisberschrift"/>
+            <w:rPr>
+              <w:lang w:val="en-GB"/>
+            </w:rPr>
           </w:pPr>
+          <w:proofErr w:type="spellStart"/>
           <w:r>
+            <w:rPr>
+              <w:lang w:val="en-GB"/>
+            </w:rPr>
             <w:t>Оглавление</w:t>
           </w:r>
+          <w:proofErr w:type="spellEnd"/>
         </w:p>
         <w:p>
           <w:pPr>
-            <w:pStyle w:val="11"/>
+            <w:pStyle w:val="Verzeichnis1"/>
             <w:tabs>
               <w:tab w:val="right" w:leader="dot" w:pos="9345"/>
             </w:tabs>
@@ -198,12 +208,23 @@
           <w:hyperlink w:anchor="_Toc532371438" w:history="1">
             <w:r>
               <w:rPr>
-                <w:rStyle w:val="a4"/>
+                <w:rStyle w:val="Hyperlink"/>
                 <w:rFonts w:ascii="Bookman Old Style" w:hAnsi="Bookman Old Style"/>
                 <w:noProof/>
                 <w:lang w:val="en-US"/>
               </w:rPr>
-              <w:t>Introduction</w:t>
+              <w:t>Introdu</w:t>
+            </w:r>
+            <w:bookmarkStart w:id="0" w:name="_GoBack"/>
+            <w:bookmarkEnd w:id="0"/>
+            <w:r>
+              <w:rPr>
+                <w:rStyle w:val="Hyperlink"/>
+                <w:rFonts w:ascii="Bookman Old Style" w:hAnsi="Bookman Old Style"/>
+                <w:noProof/>
+                <w:lang w:val="en-US"/>
+              </w:rPr>
+              <w:t>ction</w:t>
             </w:r>
             <w:r>
               <w:rPr>
@@ -257,7 +278,7 @@
         </w:p>
         <w:p>
           <w:pPr>
-            <w:pStyle w:val="21"/>
+            <w:pStyle w:val="Verzeichnis2"/>
             <w:tabs>
               <w:tab w:val="right" w:leader="dot" w:pos="9345"/>
             </w:tabs>
@@ -268,7 +289,7 @@
           <w:hyperlink w:anchor="_Toc532371439" w:history="1">
             <w:r>
               <w:rPr>
-                <w:rStyle w:val="a4"/>
+                <w:rStyle w:val="Hyperlink"/>
                 <w:rFonts w:ascii="Bookman Old Style" w:hAnsi="Bookman Old Style"/>
                 <w:noProof/>
                 <w:lang w:val="en-US"/>
@@ -327,7 +348,7 @@
         </w:p>
         <w:p>
           <w:pPr>
-            <w:pStyle w:val="21"/>
+            <w:pStyle w:val="Verzeichnis2"/>
             <w:tabs>
               <w:tab w:val="right" w:leader="dot" w:pos="9345"/>
             </w:tabs>
@@ -338,7 +359,7 @@
           <w:hyperlink w:anchor="_Toc532371440" w:history="1">
             <w:r>
               <w:rPr>
-                <w:rStyle w:val="a4"/>
+                <w:rStyle w:val="Hyperlink"/>
                 <w:rFonts w:ascii="Bookman Old Style" w:hAnsi="Bookman Old Style"/>
                 <w:noProof/>
                 <w:lang w:val="en-US"/>
@@ -397,7 +418,7 @@
         </w:p>
         <w:p>
           <w:pPr>
-            <w:pStyle w:val="11"/>
+            <w:pStyle w:val="Verzeichnis1"/>
             <w:tabs>
               <w:tab w:val="right" w:leader="dot" w:pos="9345"/>
             </w:tabs>
@@ -410,7 +431,7 @@
           <w:hyperlink w:anchor="_Toc532371441" w:history="1">
             <w:r>
               <w:rPr>
-                <w:rStyle w:val="a4"/>
+                <w:rStyle w:val="Hyperlink"/>
                 <w:rFonts w:ascii="Bookman Old Style" w:hAnsi="Bookman Old Style"/>
                 <w:noProof/>
                 <w:lang w:val="en-US"/>
@@ -469,7 +490,7 @@
         </w:p>
         <w:p>
           <w:pPr>
-            <w:pStyle w:val="11"/>
+            <w:pStyle w:val="Verzeichnis1"/>
             <w:tabs>
               <w:tab w:val="right" w:leader="dot" w:pos="9345"/>
             </w:tabs>
@@ -482,7 +503,7 @@
           <w:hyperlink w:anchor="_Toc532371442" w:history="1">
             <w:r>
               <w:rPr>
-                <w:rStyle w:val="a4"/>
+                <w:rStyle w:val="Hyperlink"/>
                 <w:rFonts w:ascii="Bookman Old Style" w:hAnsi="Bookman Old Style"/>
                 <w:noProof/>
                 <w:lang w:val="en-US"/>
@@ -541,7 +562,7 @@
         </w:p>
         <w:p>
           <w:pPr>
-            <w:pStyle w:val="11"/>
+            <w:pStyle w:val="Verzeichnis1"/>
             <w:tabs>
               <w:tab w:val="right" w:leader="dot" w:pos="9345"/>
             </w:tabs>
@@ -554,7 +575,7 @@
           <w:hyperlink w:anchor="_Toc532371443" w:history="1">
             <w:r>
               <w:rPr>
-                <w:rStyle w:val="a4"/>
+                <w:rStyle w:val="Hyperlink"/>
                 <w:rFonts w:ascii="Bookman Old Style" w:hAnsi="Bookman Old Style"/>
                 <w:noProof/>
                 <w:lang w:val="en-US"/>
@@ -613,7 +634,7 @@
         </w:p>
         <w:p>
           <w:pPr>
-            <w:pStyle w:val="11"/>
+            <w:pStyle w:val="Verzeichnis1"/>
             <w:tabs>
               <w:tab w:val="right" w:leader="dot" w:pos="9345"/>
             </w:tabs>
@@ -626,7 +647,7 @@
           <w:hyperlink w:anchor="_Toc532371444" w:history="1">
             <w:r>
               <w:rPr>
-                <w:rStyle w:val="a4"/>
+                <w:rStyle w:val="Hyperlink"/>
                 <w:rFonts w:ascii="Bookman Old Style" w:hAnsi="Bookman Old Style"/>
                 <w:noProof/>
                 <w:lang w:val="en-US"/>
@@ -685,7 +706,7 @@
         </w:p>
         <w:p>
           <w:pPr>
-            <w:pStyle w:val="11"/>
+            <w:pStyle w:val="Verzeichnis1"/>
             <w:tabs>
               <w:tab w:val="right" w:leader="dot" w:pos="9345"/>
             </w:tabs>
@@ -698,7 +719,7 @@
           <w:hyperlink w:anchor="_Toc532371445" w:history="1">
             <w:r>
               <w:rPr>
-                <w:rStyle w:val="a4"/>
+                <w:rStyle w:val="Hyperlink"/>
                 <w:rFonts w:ascii="Bookman Old Style" w:hAnsi="Bookman Old Style"/>
                 <w:noProof/>
                 <w:lang w:val="en-US"/>
@@ -786,7 +807,7 @@
     </w:p>
     <w:p>
       <w:pPr>
-        <w:pStyle w:val="1"/>
+        <w:pStyle w:val="berschrift1"/>
         <w:rPr>
           <w:rFonts w:ascii="Bookman Old Style" w:hAnsi="Bookman Old Style"/>
           <w:b/>
@@ -796,7 +817,7 @@
           <w:lang w:val="en-US"/>
         </w:rPr>
       </w:pPr>
-      <w:bookmarkStart w:id="0" w:name="_Toc532371438"/>
+      <w:bookmarkStart w:id="1" w:name="_Toc532371438"/>
       <w:r>
         <w:rPr>
           <w:rFonts w:ascii="Bookman Old Style" w:hAnsi="Bookman Old Style"/>
@@ -809,49 +830,40 @@
         <w:lastRenderedPageBreak/>
         <w:t>Introduction</w:t>
       </w:r>
-      <w:bookmarkEnd w:id="0"/>
-    </w:p>
-    <w:p>
-      <w:pPr>
-        <w:rPr>
-          <w:rFonts w:ascii="Bookman Old Style" w:hAnsi="Bookman Old Style"/>
-          <w:sz w:val="24"/>
-          <w:szCs w:val="24"/>
-          <w:lang w:val="en-US"/>
-        </w:rPr>
-      </w:pPr>
-      <w:r>
-        <w:rPr>
-          <w:rFonts w:ascii="Bookman Old Style" w:hAnsi="Bookman Old Style"/>
-          <w:sz w:val="24"/>
-          <w:szCs w:val="24"/>
-          <w:lang w:val="en-US"/>
-        </w:rPr>
-        <w:t>Hello! This instruction has been compiled to clarify administrator rights and opportunities, as well as to simplify the use of the website.</w:t>
-      </w:r>
-      <w:r>
-        <w:rPr>
-          <w:rFonts w:ascii="Bookman Old Style" w:hAnsi="Bookman Old Style"/>
-          <w:sz w:val="24"/>
-          <w:szCs w:val="24"/>
-          <w:lang w:val="en-US"/>
-        </w:rPr>
-        <w:t xml:space="preserve"> </w:t>
-      </w:r>
-    </w:p>
-    <w:p>
-      <w:pPr>
-        <w:rPr>
-          <w:rFonts w:ascii="Bookman Old Style" w:hAnsi="Bookman Old Style"/>
-          <w:sz w:val="24"/>
-          <w:szCs w:val="24"/>
-          <w:lang w:val="en-US"/>
-        </w:rPr>
-      </w:pPr>
-    </w:p>
-    <w:p>
-      <w:pPr>
-        <w:pStyle w:val="2"/>
+      <w:bookmarkEnd w:id="1"/>
+    </w:p>
+    <w:p>
+      <w:pPr>
+        <w:rPr>
+          <w:rFonts w:ascii="Bookman Old Style" w:hAnsi="Bookman Old Style"/>
+          <w:sz w:val="24"/>
+          <w:szCs w:val="24"/>
+          <w:lang w:val="en-US"/>
+        </w:rPr>
+      </w:pPr>
+      <w:r>
+        <w:rPr>
+          <w:rFonts w:ascii="Bookman Old Style" w:hAnsi="Bookman Old Style"/>
+          <w:sz w:val="24"/>
+          <w:szCs w:val="24"/>
+          <w:lang w:val="en-US"/>
+        </w:rPr>
+        <w:t xml:space="preserve">Hello! This instruction has been compiled to clarify administrator rights and opportunities, as well as to simplify the use of the website. </w:t>
+      </w:r>
+    </w:p>
+    <w:p>
+      <w:pPr>
+        <w:rPr>
+          <w:rFonts w:ascii="Bookman Old Style" w:hAnsi="Bookman Old Style"/>
+          <w:sz w:val="24"/>
+          <w:szCs w:val="24"/>
+          <w:lang w:val="en-US"/>
+        </w:rPr>
+      </w:pPr>
+    </w:p>
+    <w:p>
+      <w:pPr>
+        <w:pStyle w:val="berschrift2"/>
         <w:rPr>
           <w:rFonts w:ascii="Bookman Old Style" w:hAnsi="Bookman Old Style"/>
           <w:color w:val="auto"/>
@@ -860,7 +872,7 @@
           <w:lang w:val="en-US"/>
         </w:rPr>
       </w:pPr>
-      <w:bookmarkStart w:id="1" w:name="_Toc532371439"/>
+      <w:bookmarkStart w:id="2" w:name="_Toc532371439"/>
       <w:r>
         <w:rPr>
           <w:rFonts w:ascii="Bookman Old Style" w:hAnsi="Bookman Old Style"/>
@@ -871,7 +883,7 @@
         </w:rPr>
         <w:t>Definitions</w:t>
       </w:r>
-      <w:bookmarkEnd w:id="1"/>
+      <w:bookmarkEnd w:id="2"/>
     </w:p>
     <w:p>
       <w:pPr>
@@ -943,7 +955,7 @@
     </w:p>
     <w:p>
       <w:pPr>
-        <w:pStyle w:val="2"/>
+        <w:pStyle w:val="berschrift2"/>
         <w:rPr>
           <w:rFonts w:ascii="Bookman Old Style" w:hAnsi="Bookman Old Style"/>
           <w:color w:val="auto"/>
@@ -952,7 +964,7 @@
           <w:lang w:val="en-US"/>
         </w:rPr>
       </w:pPr>
-      <w:bookmarkStart w:id="2" w:name="_Toc532371440"/>
+      <w:bookmarkStart w:id="3" w:name="_Toc532371440"/>
       <w:r>
         <w:rPr>
           <w:rFonts w:ascii="Bookman Old Style" w:hAnsi="Bookman Old Style"/>
@@ -963,43 +975,25 @@
         </w:rPr>
         <w:t>Admin’s rights and opportunities and responsibilities</w:t>
       </w:r>
-      <w:bookmarkEnd w:id="2"/>
-    </w:p>
-    <w:p>
-      <w:pPr>
-        <w:rPr>
-          <w:rFonts w:ascii="Bookman Old Style" w:hAnsi="Bookman Old Style"/>
-          <w:sz w:val="24"/>
-          <w:szCs w:val="24"/>
-          <w:lang w:val="en-US"/>
-        </w:rPr>
-      </w:pPr>
-      <w:r>
-        <w:rPr>
-          <w:rFonts w:ascii="Bookman Old Style" w:hAnsi="Bookman Old Style"/>
-          <w:sz w:val="24"/>
-          <w:szCs w:val="24"/>
-          <w:lang w:val="en-US"/>
-        </w:rPr>
-        <w:t xml:space="preserve">All the users which register on the website should be approved by Admin. The Admin’s responsibility is to check new users’ information and approve their application or deny it </w:t>
-      </w:r>
-      <w:r>
-        <w:rPr>
-          <w:rFonts w:ascii="Bookman Old Style" w:hAnsi="Bookman Old Style"/>
-          <w:sz w:val="24"/>
-          <w:szCs w:val="24"/>
-          <w:lang w:val="en-US"/>
-        </w:rPr>
-        <w:t>if the information provided does not comply with accepted standards</w:t>
-      </w:r>
-      <w:r>
-        <w:rPr>
-          <w:rFonts w:ascii="Bookman Old Style" w:hAnsi="Bookman Old Style"/>
-          <w:sz w:val="24"/>
-          <w:szCs w:val="24"/>
-          <w:lang w:val="en-US"/>
-        </w:rPr>
-        <w:t>. In case of denial the Admin should write the reason of rejection in the special field.</w:t>
+      <w:bookmarkEnd w:id="3"/>
+    </w:p>
+    <w:p>
+      <w:pPr>
+        <w:rPr>
+          <w:rFonts w:ascii="Bookman Old Style" w:hAnsi="Bookman Old Style"/>
+          <w:sz w:val="24"/>
+          <w:szCs w:val="24"/>
+          <w:lang w:val="en-US"/>
+        </w:rPr>
+      </w:pPr>
+      <w:r>
+        <w:rPr>
+          <w:rFonts w:ascii="Bookman Old Style" w:hAnsi="Bookman Old Style"/>
+          <w:sz w:val="24"/>
+          <w:szCs w:val="24"/>
+          <w:lang w:val="en-US"/>
+        </w:rPr>
+        <w:t>All the users which register on the website should be approved by Admin. The Admin’s responsibility is to check new users’ information and approve their application or deny it if the information provided does not comply with accepted standards. In case of denial the Admin should write the reason of rejection in the special field.</w:t>
       </w:r>
     </w:p>
     <w:p>
@@ -1037,27 +1031,7 @@
           <w:szCs w:val="24"/>
           <w:lang w:val="en-US"/>
         </w:rPr>
-        <w:t xml:space="preserve">All the users can post their Job Postings on the website. After they fill in the needed information, the Job Posting has “Unaccepted” status </w:t>
-      </w:r>
-      <w:proofErr w:type="gramStart"/>
-      <w:r>
-        <w:rPr>
-          <w:rFonts w:ascii="Bookman Old Style" w:hAnsi="Bookman Old Style"/>
-          <w:sz w:val="24"/>
-          <w:szCs w:val="24"/>
-          <w:lang w:val="en-US"/>
-        </w:rPr>
-        <w:t>and also</w:t>
-      </w:r>
-      <w:proofErr w:type="gramEnd"/>
-      <w:r>
-        <w:rPr>
-          <w:rFonts w:ascii="Bookman Old Style" w:hAnsi="Bookman Old Style"/>
-          <w:sz w:val="24"/>
-          <w:szCs w:val="24"/>
-          <w:lang w:val="en-US"/>
-        </w:rPr>
-        <w:t xml:space="preserve"> should be approved or disapproved by Admin.</w:t>
+        <w:t>All the users can post their Job Postings on the website. After they fill in the needed information, the Job Posting has “Unaccepted” status and also should be approved or disapproved by Admin.</w:t>
       </w:r>
     </w:p>
     <w:p>
@@ -1105,27 +1079,7 @@
           <w:szCs w:val="24"/>
           <w:lang w:val="en-US"/>
         </w:rPr>
-        <w:t xml:space="preserve"> users and Job Postings. All the featured users will have blue star near their names. All the featured Job Postings will be shown on the top of the list of Job Postings </w:t>
-      </w:r>
-      <w:proofErr w:type="gramStart"/>
-      <w:r>
-        <w:rPr>
-          <w:rFonts w:ascii="Bookman Old Style" w:hAnsi="Bookman Old Style"/>
-          <w:sz w:val="24"/>
-          <w:szCs w:val="24"/>
-          <w:lang w:val="en-US"/>
-        </w:rPr>
-        <w:t>and also</w:t>
-      </w:r>
-      <w:proofErr w:type="gramEnd"/>
-      <w:r>
-        <w:rPr>
-          <w:rFonts w:ascii="Bookman Old Style" w:hAnsi="Bookman Old Style"/>
-          <w:sz w:val="24"/>
-          <w:szCs w:val="24"/>
-          <w:lang w:val="en-US"/>
-        </w:rPr>
-        <w:t xml:space="preserve"> have blue star near the title. </w:t>
+        <w:t xml:space="preserve"> users and Job Postings. All the featured users will have blue star near their names. All the featured Job Postings will be shown on the top of the list of Job Postings and also have blue star near the title. </w:t>
       </w:r>
     </w:p>
     <w:p>
@@ -1215,7 +1169,7 @@
     </w:p>
     <w:p>
       <w:pPr>
-        <w:pStyle w:val="1"/>
+        <w:pStyle w:val="berschrift1"/>
         <w:rPr>
           <w:rFonts w:ascii="Bookman Old Style" w:hAnsi="Bookman Old Style"/>
           <w:b/>
@@ -1225,7 +1179,7 @@
           <w:lang w:val="en-US"/>
         </w:rPr>
       </w:pPr>
-      <w:bookmarkStart w:id="3" w:name="_Toc532371441"/>
+      <w:bookmarkStart w:id="4" w:name="_Toc532371441"/>
       <w:r>
         <w:rPr>
           <w:rFonts w:ascii="Bookman Old Style" w:hAnsi="Bookman Old Style"/>
@@ -1235,84 +1189,27 @@
           <w:szCs w:val="24"/>
           <w:lang w:val="en-US"/>
         </w:rPr>
-        <w:lastRenderedPageBreak/>
         <w:t>Log-in</w:t>
       </w:r>
-      <w:bookmarkEnd w:id="3"/>
-    </w:p>
-    <w:p>
-      <w:pPr>
-        <w:rPr>
-          <w:rFonts w:ascii="Bookman Old Style" w:hAnsi="Bookman Old Style"/>
-          <w:sz w:val="24"/>
-          <w:szCs w:val="24"/>
-          <w:lang w:val="en-US"/>
-        </w:rPr>
-      </w:pPr>
-      <w:r>
-        <w:rPr>
-          <w:rFonts w:ascii="Bookman Old Style" w:hAnsi="Bookman Old Style"/>
-          <w:sz w:val="24"/>
-          <w:szCs w:val="24"/>
-          <w:lang w:val="en-US"/>
-        </w:rPr>
-        <w:t>F</w:t>
-      </w:r>
-      <w:r>
-        <w:rPr>
-          <w:rFonts w:ascii="Bookman Old Style" w:hAnsi="Bookman Old Style"/>
-          <w:sz w:val="24"/>
-          <w:szCs w:val="24"/>
-          <w:lang w:val="en-US"/>
-        </w:rPr>
-        <w:t xml:space="preserve">irst opening the </w:t>
-      </w:r>
-      <w:proofErr w:type="gramStart"/>
-      <w:r>
-        <w:rPr>
-          <w:rFonts w:ascii="Bookman Old Style" w:hAnsi="Bookman Old Style"/>
-          <w:sz w:val="24"/>
-          <w:szCs w:val="24"/>
-          <w:lang w:val="en-US"/>
-        </w:rPr>
-        <w:t>web</w:t>
-      </w:r>
-      <w:r>
-        <w:rPr>
-          <w:rFonts w:ascii="Bookman Old Style" w:hAnsi="Bookman Old Style"/>
-          <w:sz w:val="24"/>
-          <w:szCs w:val="24"/>
-          <w:lang w:val="en-US"/>
-        </w:rPr>
-        <w:t>site</w:t>
-      </w:r>
-      <w:proofErr w:type="gramEnd"/>
-      <w:r>
-        <w:rPr>
-          <w:rFonts w:ascii="Bookman Old Style" w:hAnsi="Bookman Old Style"/>
-          <w:sz w:val="24"/>
-          <w:szCs w:val="24"/>
-          <w:lang w:val="en-US"/>
-        </w:rPr>
-        <w:t xml:space="preserve"> you </w:t>
-      </w:r>
-      <w:r>
-        <w:rPr>
-          <w:rFonts w:ascii="Bookman Old Style" w:hAnsi="Bookman Old Style"/>
-          <w:sz w:val="24"/>
-          <w:szCs w:val="24"/>
-          <w:lang w:val="en-US"/>
-        </w:rPr>
-        <w:t xml:space="preserve">are led </w:t>
-      </w:r>
-      <w:r>
-        <w:rPr>
-          <w:rFonts w:ascii="Bookman Old Style" w:hAnsi="Bookman Old Style"/>
-          <w:sz w:val="24"/>
-          <w:szCs w:val="24"/>
-          <w:lang w:val="en-US"/>
-        </w:rPr>
-        <w:t xml:space="preserve">to the main page. In order to log in as an administrator, </w:t>
+      <w:bookmarkEnd w:id="4"/>
+    </w:p>
+    <w:p>
+      <w:pPr>
+        <w:rPr>
+          <w:rFonts w:ascii="Bookman Old Style" w:hAnsi="Bookman Old Style"/>
+          <w:sz w:val="24"/>
+          <w:szCs w:val="24"/>
+          <w:lang w:val="en-US"/>
+        </w:rPr>
+      </w:pPr>
+      <w:r>
+        <w:rPr>
+          <w:rFonts w:ascii="Bookman Old Style" w:hAnsi="Bookman Old Style"/>
+          <w:sz w:val="24"/>
+          <w:szCs w:val="24"/>
+          <w:lang w:val="en-US"/>
+        </w:rPr>
+        <w:t xml:space="preserve">First opening the website you are led to the main page. In order to log in as an administrator, </w:t>
       </w:r>
       <w:r>
         <w:rPr>
@@ -1378,7 +1275,7 @@
           <w:lang w:val="en-US"/>
         </w:rPr>
         <w:drawing>
-          <wp:inline distT="0" distB="0" distL="0" distR="0">
+          <wp:inline distT="0" distB="0" distL="0" distR="0" wp14:anchorId="28BF1203" wp14:editId="4522B42A">
             <wp:extent cx="5940425" cy="1485265"/>
             <wp:effectExtent l="0" t="0" r="3175" b="635"/>
             <wp:docPr id="2" name="Рисунок 2"/>
@@ -1443,43 +1340,7 @@
           <w:szCs w:val="24"/>
           <w:lang w:val="en-US"/>
         </w:rPr>
-        <w:t>After that,</w:t>
-      </w:r>
-      <w:r>
-        <w:rPr>
-          <w:rFonts w:ascii="Bookman Old Style" w:hAnsi="Bookman Old Style"/>
-          <w:sz w:val="24"/>
-          <w:szCs w:val="24"/>
-          <w:lang w:val="en-US"/>
-        </w:rPr>
-        <w:t xml:space="preserve"> fill in the E-mail and Password fields with the data you were given by the owner</w:t>
-      </w:r>
-      <w:r>
-        <w:rPr>
-          <w:rFonts w:ascii="Bookman Old Style" w:hAnsi="Bookman Old Style"/>
-          <w:sz w:val="24"/>
-          <w:szCs w:val="24"/>
-          <w:lang w:val="en-US"/>
-        </w:rPr>
-        <w:t xml:space="preserve"> and </w:t>
-      </w:r>
-      <w:r>
-        <w:rPr>
-          <w:rFonts w:ascii="Bookman Old Style" w:hAnsi="Bookman Old Style"/>
-          <w:sz w:val="24"/>
-          <w:szCs w:val="24"/>
-          <w:lang w:val="en-US"/>
-        </w:rPr>
-        <w:t>click the blue “Sign In”</w:t>
-      </w:r>
-      <w:r>
-        <w:rPr>
-          <w:rFonts w:ascii="Bookman Old Style" w:hAnsi="Bookman Old Style"/>
-          <w:sz w:val="24"/>
-          <w:szCs w:val="24"/>
-          <w:lang w:val="en-US"/>
-        </w:rPr>
-        <w:t xml:space="preserve"> button which is under these fields.</w:t>
+        <w:t>After that, fill in the E-mail and Password fields with the data you were given by the owner and click the blue “Sign In” button which is under these fields.</w:t>
       </w:r>
     </w:p>
     <w:p>
@@ -1500,7 +1361,7 @@
           <w:lang w:val="en-US"/>
         </w:rPr>
         <w:drawing>
-          <wp:inline distT="0" distB="0" distL="0" distR="0">
+          <wp:inline distT="0" distB="0" distL="0" distR="0" wp14:anchorId="5F667623" wp14:editId="78CF1678">
             <wp:extent cx="5934075" cy="1409700"/>
             <wp:effectExtent l="0" t="0" r="9525" b="0"/>
             <wp:docPr id="3" name="Рисунок 3"/>
@@ -1653,7 +1514,7 @@
     </w:p>
     <w:p>
       <w:pPr>
-        <w:pStyle w:val="1"/>
+        <w:pStyle w:val="berschrift1"/>
         <w:rPr>
           <w:rFonts w:ascii="Bookman Old Style" w:hAnsi="Bookman Old Style"/>
           <w:b/>
@@ -1671,7 +1532,7 @@
         </w:rPr>
         <w:br w:type="page"/>
       </w:r>
-      <w:bookmarkStart w:id="4" w:name="_Toc532371442"/>
+      <w:bookmarkStart w:id="5" w:name="_Toc532371442"/>
       <w:r>
         <w:rPr>
           <w:rFonts w:ascii="Bookman Old Style" w:hAnsi="Bookman Old Style"/>
@@ -1681,73 +1542,27 @@
           <w:szCs w:val="24"/>
           <w:lang w:val="en-US"/>
         </w:rPr>
-        <w:lastRenderedPageBreak/>
         <w:t>General information</w:t>
       </w:r>
-      <w:bookmarkEnd w:id="4"/>
-    </w:p>
-    <w:p>
-      <w:pPr>
-        <w:rPr>
-          <w:rFonts w:ascii="Bookman Old Style" w:hAnsi="Bookman Old Style"/>
-          <w:sz w:val="24"/>
-          <w:szCs w:val="24"/>
-          <w:lang w:val="en-US"/>
-        </w:rPr>
-      </w:pPr>
-      <w:r>
-        <w:rPr>
-          <w:rFonts w:ascii="Bookman Old Style" w:hAnsi="Bookman Old Style"/>
-          <w:sz w:val="24"/>
-          <w:szCs w:val="24"/>
-          <w:lang w:val="en-US"/>
-        </w:rPr>
-        <w:t>To open all the</w:t>
-      </w:r>
-      <w:r>
-        <w:rPr>
-          <w:rFonts w:ascii="Bookman Old Style" w:hAnsi="Bookman Old Style"/>
-          <w:sz w:val="24"/>
-          <w:szCs w:val="24"/>
-          <w:lang w:val="en-US"/>
-        </w:rPr>
-        <w:t xml:space="preserve"> Admin special pages</w:t>
-      </w:r>
-      <w:r>
-        <w:rPr>
-          <w:rFonts w:ascii="Bookman Old Style" w:hAnsi="Bookman Old Style"/>
-          <w:sz w:val="24"/>
-          <w:szCs w:val="24"/>
-          <w:lang w:val="en-US"/>
-        </w:rPr>
-        <w:t xml:space="preserve">, </w:t>
-      </w:r>
-      <w:r>
-        <w:rPr>
-          <w:rFonts w:ascii="Bookman Old Style" w:hAnsi="Bookman Old Style"/>
-          <w:sz w:val="24"/>
-          <w:szCs w:val="24"/>
-          <w:lang w:val="en-US"/>
-        </w:rPr>
-        <w:t>click the white “Admin” button in the upper right corner.</w:t>
-      </w:r>
-      <w:r>
-        <w:rPr>
-          <w:rFonts w:ascii="Bookman Old Style" w:hAnsi="Bookman Old Style"/>
-          <w:sz w:val="24"/>
-          <w:szCs w:val="24"/>
-          <w:lang w:val="en-US"/>
-        </w:rPr>
-        <w:t xml:space="preserve"> </w:t>
-      </w:r>
-      <w:r>
-        <w:rPr>
-          <w:rFonts w:ascii="Bookman Old Style" w:hAnsi="Bookman Old Style"/>
-          <w:sz w:val="24"/>
-          <w:szCs w:val="24"/>
-          <w:lang w:val="en-US"/>
-        </w:rPr>
-        <w:t xml:space="preserve"> </w:t>
+      <w:bookmarkEnd w:id="5"/>
+    </w:p>
+    <w:p>
+      <w:pPr>
+        <w:rPr>
+          <w:rFonts w:ascii="Bookman Old Style" w:hAnsi="Bookman Old Style"/>
+          <w:sz w:val="24"/>
+          <w:szCs w:val="24"/>
+          <w:lang w:val="en-US"/>
+        </w:rPr>
+      </w:pPr>
+      <w:r>
+        <w:rPr>
+          <w:rFonts w:ascii="Bookman Old Style" w:hAnsi="Bookman Old Style"/>
+          <w:sz w:val="24"/>
+          <w:szCs w:val="24"/>
+          <w:lang w:val="en-US"/>
+        </w:rPr>
+        <w:t xml:space="preserve">To open all the Admin special pages, click the white “Admin” button in the upper right corner.  </w:t>
       </w:r>
     </w:p>
     <w:p>
@@ -1934,25 +1749,14 @@
         </w:rPr>
         <w:t xml:space="preserve">make them unverified. By special button you </w:t>
       </w:r>
-      <w:proofErr w:type="gramStart"/>
-      <w:r>
-        <w:rPr>
-          <w:rFonts w:ascii="Bookman Old Style" w:hAnsi="Bookman Old Style"/>
-          <w:sz w:val="24"/>
-          <w:szCs w:val="24"/>
-          <w:lang w:val="en-US"/>
-        </w:rPr>
-        <w:t>are able to</w:t>
-      </w:r>
-      <w:proofErr w:type="gramEnd"/>
-      <w:r>
-        <w:rPr>
-          <w:rFonts w:ascii="Bookman Old Style" w:hAnsi="Bookman Old Style"/>
-          <w:sz w:val="24"/>
-          <w:szCs w:val="24"/>
-          <w:lang w:val="en-US"/>
-        </w:rPr>
-        <w:t xml:space="preserve"> make the user featured and unfeatured.</w:t>
+      <w:r>
+        <w:rPr>
+          <w:rFonts w:ascii="Bookman Old Style" w:hAnsi="Bookman Old Style"/>
+          <w:sz w:val="24"/>
+          <w:szCs w:val="24"/>
+          <w:lang w:val="en-US"/>
+        </w:rPr>
+        <w:t>are able to make the user featured and unfeatured.</w:t>
       </w:r>
     </w:p>
     <w:p>
@@ -2024,133 +1828,7 @@
           <w:szCs w:val="24"/>
           <w:lang w:val="en-US"/>
         </w:rPr>
-        <w:t>O</w:t>
-      </w:r>
-      <w:r>
-        <w:rPr>
-          <w:rFonts w:ascii="Bookman Old Style" w:hAnsi="Bookman Old Style"/>
-          <w:sz w:val="24"/>
-          <w:szCs w:val="24"/>
-          <w:lang w:val="en-US"/>
-        </w:rPr>
-        <w:t xml:space="preserve">n “All </w:t>
-      </w:r>
-      <w:r>
-        <w:rPr>
-          <w:rFonts w:ascii="Bookman Old Style" w:hAnsi="Bookman Old Style"/>
-          <w:sz w:val="24"/>
-          <w:szCs w:val="24"/>
-          <w:lang w:val="en-US"/>
-        </w:rPr>
-        <w:t>Jobs</w:t>
-      </w:r>
-      <w:r>
-        <w:rPr>
-          <w:rFonts w:ascii="Bookman Old Style" w:hAnsi="Bookman Old Style"/>
-          <w:sz w:val="24"/>
-          <w:szCs w:val="24"/>
-          <w:lang w:val="en-US"/>
-        </w:rPr>
-        <w:t xml:space="preserve">” page you can see all the </w:t>
-      </w:r>
-      <w:r>
-        <w:rPr>
-          <w:rFonts w:ascii="Bookman Old Style" w:hAnsi="Bookman Old Style"/>
-          <w:sz w:val="24"/>
-          <w:szCs w:val="24"/>
-          <w:lang w:val="en-US"/>
-        </w:rPr>
-        <w:t>Job Postings</w:t>
-      </w:r>
-      <w:r>
-        <w:rPr>
-          <w:rFonts w:ascii="Bookman Old Style" w:hAnsi="Bookman Old Style"/>
-          <w:sz w:val="24"/>
-          <w:szCs w:val="24"/>
-          <w:lang w:val="en-US"/>
-        </w:rPr>
-        <w:t xml:space="preserve"> which exist in the system with their statuses “</w:t>
-      </w:r>
-      <w:r>
-        <w:rPr>
-          <w:rFonts w:ascii="Bookman Old Style" w:hAnsi="Bookman Old Style"/>
-          <w:sz w:val="24"/>
-          <w:szCs w:val="24"/>
-          <w:lang w:val="en-US"/>
-        </w:rPr>
-        <w:t>Approved</w:t>
-      </w:r>
-      <w:r>
-        <w:rPr>
-          <w:rFonts w:ascii="Bookman Old Style" w:hAnsi="Bookman Old Style"/>
-          <w:sz w:val="24"/>
-          <w:szCs w:val="24"/>
-          <w:lang w:val="en-US"/>
-        </w:rPr>
-        <w:t>”</w:t>
-      </w:r>
-      <w:r>
-        <w:rPr>
-          <w:rFonts w:ascii="Bookman Old Style" w:hAnsi="Bookman Old Style"/>
-          <w:sz w:val="24"/>
-          <w:szCs w:val="24"/>
-          <w:lang w:val="en-US"/>
-        </w:rPr>
-        <w:t>, “Denied”</w:t>
-      </w:r>
-      <w:r>
-        <w:rPr>
-          <w:rFonts w:ascii="Bookman Old Style" w:hAnsi="Bookman Old Style"/>
-          <w:sz w:val="24"/>
-          <w:szCs w:val="24"/>
-          <w:lang w:val="en-US"/>
-        </w:rPr>
-        <w:t xml:space="preserve"> and “In </w:t>
-      </w:r>
-      <w:r>
-        <w:rPr>
-          <w:rFonts w:ascii="Bookman Old Style" w:hAnsi="Bookman Old Style"/>
-          <w:sz w:val="24"/>
-          <w:szCs w:val="24"/>
-          <w:lang w:val="en-US"/>
-        </w:rPr>
-        <w:t>Review</w:t>
-      </w:r>
-      <w:r>
-        <w:rPr>
-          <w:rFonts w:ascii="Bookman Old Style" w:hAnsi="Bookman Old Style"/>
-          <w:sz w:val="24"/>
-          <w:szCs w:val="24"/>
-          <w:lang w:val="en-US"/>
-        </w:rPr>
-        <w:t xml:space="preserve">”. </w:t>
-      </w:r>
-      <w:r>
-        <w:rPr>
-          <w:rFonts w:ascii="Bookman Old Style" w:hAnsi="Bookman Old Style"/>
-          <w:sz w:val="24"/>
-          <w:szCs w:val="24"/>
-          <w:lang w:val="en-US"/>
-        </w:rPr>
-        <w:t>O</w:t>
-      </w:r>
-      <w:r>
-        <w:rPr>
-          <w:rFonts w:ascii="Bookman Old Style" w:hAnsi="Bookman Old Style"/>
-          <w:sz w:val="24"/>
-          <w:szCs w:val="24"/>
-          <w:lang w:val="en-US"/>
-        </w:rPr>
-        <w:t xml:space="preserve">n this page you can </w:t>
-      </w:r>
-      <w:r>
-        <w:rPr>
-          <w:rFonts w:ascii="Bookman Old Style" w:hAnsi="Bookman Old Style"/>
-          <w:sz w:val="24"/>
-          <w:szCs w:val="24"/>
-          <w:lang w:val="en-US"/>
-        </w:rPr>
-        <w:t>approve, deny and delete Job Postings. Moreover, on this page you can make Job Postings featured and Unfeatured.</w:t>
+        <w:t>On “All Jobs” page you can see all the Job Postings which exist in the system with their statuses “Approved”, “Denied” and “In Review”. On this page you can approve, deny and delete Job Postings. Moreover, on this page you can make Job Postings featured and Unfeatured.</w:t>
       </w:r>
     </w:p>
     <w:p>
@@ -2189,7 +1867,6 @@
           <w:sz w:val="24"/>
           <w:szCs w:val="24"/>
         </w:rPr>
-        <w:lastRenderedPageBreak/>
         <w:drawing>
           <wp:inline distT="0" distB="0" distL="0" distR="0" wp14:anchorId="038FA4C1" wp14:editId="77D8593C">
             <wp:extent cx="5940425" cy="1228725"/>
@@ -2335,34 +2012,7 @@
           <w:szCs w:val="24"/>
           <w:lang w:val="en-US"/>
         </w:rPr>
-        <w:t>The page “Un</w:t>
-      </w:r>
-      <w:r>
-        <w:rPr>
-          <w:rFonts w:ascii="Bookman Old Style" w:hAnsi="Bookman Old Style"/>
-          <w:sz w:val="24"/>
-          <w:szCs w:val="24"/>
-          <w:lang w:val="en-US"/>
-        </w:rPr>
-        <w:t>accepted Jobs</w:t>
-      </w:r>
-      <w:r>
-        <w:rPr>
-          <w:rFonts w:ascii="Bookman Old Style" w:hAnsi="Bookman Old Style"/>
-          <w:sz w:val="24"/>
-          <w:szCs w:val="24"/>
-          <w:lang w:val="en-US"/>
-        </w:rPr>
-        <w:t xml:space="preserve">” </w:t>
-      </w:r>
-      <w:r>
-        <w:rPr>
-          <w:rFonts w:ascii="Bookman Old Style" w:hAnsi="Bookman Old Style"/>
-          <w:sz w:val="24"/>
-          <w:szCs w:val="24"/>
-          <w:lang w:val="en-US"/>
-        </w:rPr>
-        <w:t>exists for work with Job Postings in review.</w:t>
+        <w:t>The page “Unaccepted Jobs” exists for work with Job Postings in review.</w:t>
       </w:r>
     </w:p>
     <w:p>
@@ -2429,7 +2079,7 @@
     </w:p>
     <w:p>
       <w:pPr>
-        <w:pStyle w:val="1"/>
+        <w:pStyle w:val="berschrift1"/>
         <w:rPr>
           <w:rFonts w:ascii="Bookman Old Style" w:hAnsi="Bookman Old Style"/>
           <w:b/>
@@ -2439,7 +2089,7 @@
           <w:lang w:val="en-US"/>
         </w:rPr>
       </w:pPr>
-      <w:bookmarkStart w:id="5" w:name="_Toc532371443"/>
+      <w:bookmarkStart w:id="6" w:name="_Toc532371443"/>
       <w:r>
         <w:rPr>
           <w:rFonts w:ascii="Bookman Old Style" w:hAnsi="Bookman Old Style"/>
@@ -2449,7 +2099,6 @@
           <w:szCs w:val="24"/>
           <w:lang w:val="en-US"/>
         </w:rPr>
-        <w:lastRenderedPageBreak/>
         <w:t>Users Approval</w:t>
       </w:r>
       <w:r>
@@ -2463,7 +2112,7 @@
         </w:rPr>
         <w:t xml:space="preserve"> and Disapproval</w:t>
       </w:r>
-      <w:bookmarkEnd w:id="5"/>
+      <w:bookmarkEnd w:id="6"/>
     </w:p>
     <w:p>
       <w:pPr>
@@ -2500,79 +2149,7 @@
           <w:szCs w:val="24"/>
           <w:lang w:val="en-US"/>
         </w:rPr>
-        <w:t>I</w:t>
-      </w:r>
-      <w:r>
-        <w:rPr>
-          <w:rFonts w:ascii="Bookman Old Style" w:hAnsi="Bookman Old Style"/>
-          <w:sz w:val="24"/>
-          <w:szCs w:val="24"/>
-          <w:lang w:val="en-US"/>
-        </w:rPr>
-        <w:t xml:space="preserve">n order to check if there are </w:t>
-      </w:r>
-      <w:r>
-        <w:rPr>
-          <w:rFonts w:ascii="Bookman Old Style" w:hAnsi="Bookman Old Style"/>
-          <w:sz w:val="24"/>
-          <w:szCs w:val="24"/>
-          <w:lang w:val="en-US"/>
-        </w:rPr>
-        <w:t xml:space="preserve">any </w:t>
-      </w:r>
-      <w:r>
-        <w:rPr>
-          <w:rFonts w:ascii="Bookman Old Style" w:hAnsi="Bookman Old Style"/>
-          <w:sz w:val="24"/>
-          <w:szCs w:val="24"/>
-          <w:lang w:val="en-US"/>
-        </w:rPr>
-        <w:t xml:space="preserve">users whose new registration or </w:t>
-      </w:r>
-      <w:r>
-        <w:rPr>
-          <w:rFonts w:ascii="Bookman Old Style" w:hAnsi="Bookman Old Style"/>
-          <w:sz w:val="24"/>
-          <w:szCs w:val="24"/>
-          <w:lang w:val="en-US"/>
-        </w:rPr>
-        <w:t xml:space="preserve">data </w:t>
-      </w:r>
-      <w:r>
-        <w:rPr>
-          <w:rFonts w:ascii="Bookman Old Style" w:hAnsi="Bookman Old Style"/>
-          <w:sz w:val="24"/>
-          <w:szCs w:val="24"/>
-          <w:lang w:val="en-US"/>
-        </w:rPr>
-        <w:t>change</w:t>
-      </w:r>
-      <w:r>
-        <w:rPr>
-          <w:rFonts w:ascii="Bookman Old Style" w:hAnsi="Bookman Old Style"/>
-          <w:sz w:val="24"/>
-          <w:szCs w:val="24"/>
-          <w:lang w:val="en-US"/>
-        </w:rPr>
-        <w:t>s</w:t>
-      </w:r>
-      <w:r>
-        <w:rPr>
-          <w:rFonts w:ascii="Bookman Old Style" w:hAnsi="Bookman Old Style"/>
-          <w:sz w:val="24"/>
-          <w:szCs w:val="24"/>
-          <w:lang w:val="en-US"/>
-        </w:rPr>
-        <w:t xml:space="preserve"> require approval</w:t>
-      </w:r>
-      <w:r>
-        <w:rPr>
-          <w:rFonts w:ascii="Bookman Old Style" w:hAnsi="Bookman Old Style"/>
-          <w:sz w:val="24"/>
-          <w:szCs w:val="24"/>
-          <w:lang w:val="en-US"/>
-        </w:rPr>
-        <w:t xml:space="preserve"> </w:t>
+        <w:t xml:space="preserve">In order to check if there are any users whose new registration or data changes require approval </w:t>
       </w:r>
       <w:r>
         <w:rPr>
@@ -2590,16 +2167,7 @@
           <w:szCs w:val="24"/>
           <w:lang w:val="en-US"/>
         </w:rPr>
-        <w:t xml:space="preserve"> the white “Admin” button </w:t>
-      </w:r>
-      <w:r>
-        <w:rPr>
-          <w:rFonts w:ascii="Bookman Old Style" w:hAnsi="Bookman Old Style"/>
-          <w:sz w:val="24"/>
-          <w:szCs w:val="24"/>
-          <w:lang w:val="en-US"/>
-        </w:rPr>
-        <w:t>in the upper right corner.</w:t>
+        <w:t xml:space="preserve"> the white “Admin” button in the upper right corner.</w:t>
       </w:r>
     </w:p>
     <w:p>
@@ -2620,7 +2188,7 @@
           <w:lang w:val="en-US"/>
         </w:rPr>
         <w:drawing>
-          <wp:inline distT="0" distB="0" distL="0" distR="0">
+          <wp:inline distT="0" distB="0" distL="0" distR="0" wp14:anchorId="3B9E002A" wp14:editId="37792DCA">
             <wp:extent cx="5934075" cy="1209675"/>
             <wp:effectExtent l="0" t="0" r="9525" b="9525"/>
             <wp:docPr id="4" name="Рисунок 4"/>
@@ -2706,7 +2274,7 @@
           <w:lang w:val="en-US"/>
         </w:rPr>
         <w:drawing>
-          <wp:inline distT="0" distB="0" distL="0" distR="0">
+          <wp:inline distT="0" distB="0" distL="0" distR="0" wp14:anchorId="3EDE72C1" wp14:editId="76E51DD1">
             <wp:extent cx="1752600" cy="2609850"/>
             <wp:effectExtent l="0" t="0" r="0" b="0"/>
             <wp:docPr id="12" name="Рисунок 12"/>
@@ -2881,7 +2449,6 @@
           <w:sz w:val="24"/>
           <w:szCs w:val="24"/>
         </w:rPr>
-        <w:lastRenderedPageBreak/>
         <w:drawing>
           <wp:inline distT="0" distB="0" distL="0" distR="0" wp14:anchorId="772AB408" wp14:editId="6E50BDAD">
             <wp:extent cx="4152900" cy="1276350"/>
@@ -2966,7 +2533,7 @@
           <w:lang w:val="en-US"/>
         </w:rPr>
         <w:drawing>
-          <wp:inline distT="0" distB="0" distL="0" distR="0">
+          <wp:inline distT="0" distB="0" distL="0" distR="0" wp14:anchorId="4EB5D49C" wp14:editId="30AA3DEA">
             <wp:extent cx="5934075" cy="1228725"/>
             <wp:effectExtent l="0" t="0" r="9525" b="9525"/>
             <wp:docPr id="19" name="Рисунок 19"/>
@@ -3026,7 +2593,7 @@
     </w:p>
     <w:p>
       <w:pPr>
-        <w:pStyle w:val="1"/>
+        <w:pStyle w:val="berschrift1"/>
         <w:rPr>
           <w:rFonts w:ascii="Bookman Old Style" w:hAnsi="Bookman Old Style"/>
           <w:b/>
@@ -3036,7 +2603,7 @@
           <w:lang w:val="en-US"/>
         </w:rPr>
       </w:pPr>
-      <w:bookmarkStart w:id="6" w:name="_Toc532371444"/>
+      <w:bookmarkStart w:id="7" w:name="_Toc532371444"/>
       <w:r>
         <w:rPr>
           <w:rFonts w:ascii="Bookman Old Style" w:hAnsi="Bookman Old Style"/>
@@ -3046,21 +2613,9 @@
           <w:szCs w:val="24"/>
           <w:lang w:val="en-US"/>
         </w:rPr>
-        <w:lastRenderedPageBreak/>
-        <w:t>Job Posting</w:t>
-      </w:r>
-      <w:r>
-        <w:rPr>
-          <w:rFonts w:ascii="Bookman Old Style" w:hAnsi="Bookman Old Style"/>
-          <w:b/>
-          <w:color w:val="auto"/>
-          <w:sz w:val="28"/>
-          <w:szCs w:val="24"/>
-          <w:lang w:val="en-US"/>
-        </w:rPr>
-        <w:t>s Approval and Disapproval</w:t>
-      </w:r>
-      <w:bookmarkEnd w:id="6"/>
+        <w:t>Job Postings Approval and Disapproval</w:t>
+      </w:r>
+      <w:bookmarkEnd w:id="7"/>
     </w:p>
     <w:p>
       <w:pPr>
@@ -3541,7 +3096,6 @@
           <w:sz w:val="24"/>
           <w:szCs w:val="24"/>
         </w:rPr>
-        <w:lastRenderedPageBreak/>
         <w:drawing>
           <wp:inline distT="0" distB="0" distL="0" distR="0" wp14:anchorId="1FD0260A" wp14:editId="385D465D">
             <wp:extent cx="4181475" cy="1276350"/>
@@ -3616,7 +3170,7 @@
           <w:lang w:val="en-US"/>
         </w:rPr>
         <w:drawing>
-          <wp:inline distT="0" distB="0" distL="0" distR="0">
+          <wp:inline distT="0" distB="0" distL="0" distR="0" wp14:anchorId="0E15FA4D" wp14:editId="7C30099A">
             <wp:extent cx="5940425" cy="1485265"/>
             <wp:effectExtent l="0" t="0" r="3175" b="635"/>
             <wp:docPr id="23" name="Рисунок 23"/>
@@ -3686,7 +3240,7 @@
     </w:p>
     <w:p>
       <w:pPr>
-        <w:pStyle w:val="1"/>
+        <w:pStyle w:val="berschrift1"/>
         <w:rPr>
           <w:rFonts w:ascii="Bookman Old Style" w:hAnsi="Bookman Old Style"/>
           <w:b/>
@@ -3696,7 +3250,7 @@
           <w:lang w:val="en-US"/>
         </w:rPr>
       </w:pPr>
-      <w:bookmarkStart w:id="7" w:name="_Toc532371445"/>
+      <w:bookmarkStart w:id="8" w:name="_Toc532371445"/>
       <w:r>
         <w:rPr>
           <w:rFonts w:ascii="Bookman Old Style" w:hAnsi="Bookman Old Style"/>
@@ -3706,7 +3260,6 @@
           <w:szCs w:val="24"/>
           <w:lang w:val="en-US"/>
         </w:rPr>
-        <w:lastRenderedPageBreak/>
         <w:t xml:space="preserve">Featuring and </w:t>
       </w:r>
       <w:proofErr w:type="spellStart"/>
@@ -3721,7 +3274,7 @@
         </w:rPr>
         <w:t>unfeaturing</w:t>
       </w:r>
-      <w:bookmarkEnd w:id="7"/>
+      <w:bookmarkEnd w:id="8"/>
       <w:proofErr w:type="spellEnd"/>
     </w:p>
     <w:p>
@@ -3761,7 +3314,7 @@
           <w:lang w:val="en-US"/>
         </w:rPr>
         <w:drawing>
-          <wp:inline distT="0" distB="0" distL="0" distR="0">
+          <wp:inline distT="0" distB="0" distL="0" distR="0" wp14:anchorId="59ED4A89" wp14:editId="7F5151B1">
             <wp:extent cx="5934075" cy="1133475"/>
             <wp:effectExtent l="0" t="0" r="9525" b="9525"/>
             <wp:docPr id="24" name="Рисунок 24"/>
@@ -3836,61 +3389,7 @@
           <w:szCs w:val="24"/>
           <w:lang w:val="en-US"/>
         </w:rPr>
-        <w:t xml:space="preserve">To feature/unfeatured a </w:t>
-      </w:r>
-      <w:r>
-        <w:rPr>
-          <w:rFonts w:ascii="Bookman Old Style" w:hAnsi="Bookman Old Style"/>
-          <w:sz w:val="24"/>
-          <w:szCs w:val="24"/>
-          <w:lang w:val="en-US"/>
-        </w:rPr>
-        <w:t>Job Posting</w:t>
-      </w:r>
-      <w:r>
-        <w:rPr>
-          <w:rFonts w:ascii="Bookman Old Style" w:hAnsi="Bookman Old Style"/>
-          <w:sz w:val="24"/>
-          <w:szCs w:val="24"/>
-          <w:lang w:val="en-US"/>
-        </w:rPr>
-        <w:t xml:space="preserve"> you should press “Admin” button and choose </w:t>
-      </w:r>
-      <w:r>
-        <w:rPr>
-          <w:rFonts w:ascii="Bookman Old Style" w:hAnsi="Bookman Old Style"/>
-          <w:sz w:val="24"/>
-          <w:szCs w:val="24"/>
-          <w:lang w:val="en-US"/>
-        </w:rPr>
-        <w:t>“Job Postings</w:t>
-      </w:r>
-      <w:r>
-        <w:rPr>
-          <w:rFonts w:ascii="Bookman Old Style" w:hAnsi="Bookman Old Style"/>
-          <w:sz w:val="24"/>
-          <w:szCs w:val="24"/>
-          <w:lang w:val="en-US"/>
-        </w:rPr>
-        <w:t xml:space="preserve">” in the “SHOW ALL” part. If the feature button is blue – the </w:t>
-      </w:r>
-      <w:r>
-        <w:rPr>
-          <w:rFonts w:ascii="Bookman Old Style" w:hAnsi="Bookman Old Style"/>
-          <w:sz w:val="24"/>
-          <w:szCs w:val="24"/>
-          <w:lang w:val="en-US"/>
-        </w:rPr>
-        <w:t>Job Posting</w:t>
-      </w:r>
-      <w:r>
-        <w:rPr>
-          <w:rFonts w:ascii="Bookman Old Style" w:hAnsi="Bookman Old Style"/>
-          <w:sz w:val="24"/>
-          <w:szCs w:val="24"/>
-          <w:lang w:val="en-US"/>
-        </w:rPr>
-        <w:t xml:space="preserve"> is featured.</w:t>
+        <w:t>To feature/unfeatured a Job Posting you should press “Admin” button and choose “Job Postings” in the “SHOW ALL” part. If the feature button is blue – the Job Posting is featured.</w:t>
       </w:r>
     </w:p>
     <w:p>
@@ -3911,7 +3410,7 @@
           <w:lang w:val="en-US"/>
         </w:rPr>
         <w:drawing>
-          <wp:inline distT="0" distB="0" distL="0" distR="0">
+          <wp:inline distT="0" distB="0" distL="0" distR="0" wp14:anchorId="6DB7F107" wp14:editId="44A691F4">
             <wp:extent cx="5934075" cy="1390650"/>
             <wp:effectExtent l="0" t="0" r="9525" b="0"/>
             <wp:docPr id="25" name="Рисунок 25"/>
@@ -3969,8 +3468,6 @@
           <w:lang w:val="en-US"/>
         </w:rPr>
       </w:pPr>
-      <w:bookmarkStart w:id="8" w:name="_GoBack"/>
-      <w:bookmarkEnd w:id="8"/>
     </w:p>
     <w:sectPr>
       <w:footerReference w:type="default" r:id="rId27"/>
@@ -4019,10 +3516,11 @@
         <w:docPartUnique/>
       </w:docPartObj>
     </w:sdtPr>
+    <w:sdtEndPr/>
     <w:sdtContent>
       <w:p>
         <w:pPr>
-          <w:pStyle w:val="a7"/>
+          <w:pStyle w:val="Fuzeile"/>
           <w:jc w:val="center"/>
         </w:pPr>
         <w:r>
@@ -4045,7 +3543,7 @@
   </w:sdt>
   <w:p>
     <w:pPr>
-      <w:pStyle w:val="a7"/>
+      <w:pStyle w:val="Fuzeile"/>
     </w:pPr>
   </w:p>
 </w:ftr>
@@ -4470,15 +3968,15 @@
     <w:lsdException w:name="Hashtag" w:semiHidden="1" w:unhideWhenUsed="1"/>
     <w:lsdException w:name="Unresolved Mention" w:semiHidden="1" w:unhideWhenUsed="1"/>
   </w:latentStyles>
-  <w:style w:type="paragraph" w:default="1" w:styleId="a">
+  <w:style w:type="paragraph" w:default="1" w:styleId="Standard">
     <w:name w:val="Normal"/>
     <w:qFormat/>
   </w:style>
-  <w:style w:type="paragraph" w:styleId="1">
+  <w:style w:type="paragraph" w:styleId="berschrift1">
     <w:name w:val="heading 1"/>
-    <w:basedOn w:val="a"/>
-    <w:next w:val="a"/>
-    <w:link w:val="10"/>
+    <w:basedOn w:val="Standard"/>
+    <w:next w:val="Standard"/>
+    <w:link w:val="berschrift1Zchn"/>
     <w:uiPriority w:val="9"/>
     <w:qFormat/>
     <w:rsid w:val="00D21740"/>
@@ -4495,11 +3993,11 @@
       <w:szCs w:val="32"/>
     </w:rPr>
   </w:style>
-  <w:style w:type="paragraph" w:styleId="2">
+  <w:style w:type="paragraph" w:styleId="berschrift2">
     <w:name w:val="heading 2"/>
-    <w:basedOn w:val="a"/>
-    <w:next w:val="a"/>
-    <w:link w:val="20"/>
+    <w:basedOn w:val="Standard"/>
+    <w:next w:val="Standard"/>
+    <w:link w:val="berschrift2Zchn"/>
     <w:uiPriority w:val="9"/>
     <w:semiHidden/>
     <w:unhideWhenUsed/>
@@ -4518,13 +4016,13 @@
       <w:szCs w:val="26"/>
     </w:rPr>
   </w:style>
-  <w:style w:type="character" w:default="1" w:styleId="a0">
+  <w:style w:type="character" w:default="1" w:styleId="Absatz-Standardschriftart">
     <w:name w:val="Default Paragraph Font"/>
     <w:uiPriority w:val="1"/>
     <w:semiHidden/>
     <w:unhideWhenUsed/>
   </w:style>
-  <w:style w:type="table" w:default="1" w:styleId="a1">
+  <w:style w:type="table" w:default="1" w:styleId="NormaleTabelle">
     <w:name w:val="Normal Table"/>
     <w:uiPriority w:val="99"/>
     <w:semiHidden/>
@@ -4539,16 +4037,16 @@
       </w:tblCellMar>
     </w:tblPr>
   </w:style>
-  <w:style w:type="numbering" w:default="1" w:styleId="a2">
+  <w:style w:type="numbering" w:default="1" w:styleId="KeineListe">
     <w:name w:val="No List"/>
     <w:uiPriority w:val="99"/>
     <w:semiHidden/>
     <w:unhideWhenUsed/>
   </w:style>
-  <w:style w:type="character" w:customStyle="1" w:styleId="10">
-    <w:name w:val="Заголовок 1 Знак"/>
-    <w:basedOn w:val="a0"/>
-    <w:link w:val="1"/>
+  <w:style w:type="character" w:customStyle="1" w:styleId="berschrift1Zchn">
+    <w:name w:val="Überschrift 1 Zchn"/>
+    <w:basedOn w:val="Absatz-Standardschriftart"/>
+    <w:link w:val="berschrift1"/>
     <w:uiPriority w:val="9"/>
     <w:rsid w:val="00D21740"/>
     <w:rPr>
@@ -4558,10 +4056,10 @@
       <w:szCs w:val="32"/>
     </w:rPr>
   </w:style>
-  <w:style w:type="paragraph" w:styleId="a3">
+  <w:style w:type="paragraph" w:styleId="Inhaltsverzeichnisberschrift">
     <w:name w:val="TOC Heading"/>
-    <w:basedOn w:val="1"/>
-    <w:next w:val="a"/>
+    <w:basedOn w:val="berschrift1"/>
+    <w:next w:val="Standard"/>
     <w:uiPriority w:val="39"/>
     <w:unhideWhenUsed/>
     <w:qFormat/>
@@ -4573,10 +4071,10 @@
       <w:lang w:eastAsia="ru-RU"/>
     </w:rPr>
   </w:style>
-  <w:style w:type="paragraph" w:styleId="11">
+  <w:style w:type="paragraph" w:styleId="Verzeichnis1">
     <w:name w:val="toc 1"/>
-    <w:basedOn w:val="a"/>
-    <w:next w:val="a"/>
+    <w:basedOn w:val="Standard"/>
+    <w:next w:val="Standard"/>
     <w:autoRedefine/>
     <w:uiPriority w:val="39"/>
     <w:unhideWhenUsed/>
@@ -4585,9 +4083,9 @@
       <w:spacing w:after="100"/>
     </w:pPr>
   </w:style>
-  <w:style w:type="character" w:styleId="a4">
+  <w:style w:type="character" w:styleId="Hyperlink">
     <w:name w:val="Hyperlink"/>
-    <w:basedOn w:val="a0"/>
+    <w:basedOn w:val="Absatz-Standardschriftart"/>
     <w:uiPriority w:val="99"/>
     <w:unhideWhenUsed/>
     <w:rsid w:val="00D21740"/>
@@ -4596,10 +4094,10 @@
       <w:u w:val="single"/>
     </w:rPr>
   </w:style>
-  <w:style w:type="character" w:customStyle="1" w:styleId="20">
-    <w:name w:val="Заголовок 2 Знак"/>
-    <w:basedOn w:val="a0"/>
-    <w:link w:val="2"/>
+  <w:style w:type="character" w:customStyle="1" w:styleId="berschrift2Zchn">
+    <w:name w:val="Überschrift 2 Zchn"/>
+    <w:basedOn w:val="Absatz-Standardschriftart"/>
+    <w:link w:val="berschrift2"/>
     <w:uiPriority w:val="9"/>
     <w:semiHidden/>
     <w:rsid w:val="00D21740"/>
@@ -4610,10 +4108,10 @@
       <w:szCs w:val="26"/>
     </w:rPr>
   </w:style>
-  <w:style w:type="paragraph" w:styleId="21">
+  <w:style w:type="paragraph" w:styleId="Verzeichnis2">
     <w:name w:val="toc 2"/>
-    <w:basedOn w:val="a"/>
-    <w:next w:val="a"/>
+    <w:basedOn w:val="Standard"/>
+    <w:next w:val="Standard"/>
     <w:autoRedefine/>
     <w:uiPriority w:val="39"/>
     <w:unhideWhenUsed/>
@@ -4623,10 +4121,10 @@
       <w:ind w:left="220"/>
     </w:pPr>
   </w:style>
-  <w:style w:type="paragraph" w:styleId="a5">
+  <w:style w:type="paragraph" w:styleId="Kopfzeile">
     <w:name w:val="header"/>
-    <w:basedOn w:val="a"/>
-    <w:link w:val="a6"/>
+    <w:basedOn w:val="Standard"/>
+    <w:link w:val="KopfzeileZchn"/>
     <w:uiPriority w:val="99"/>
     <w:unhideWhenUsed/>
     <w:rsid w:val="0056585F"/>
@@ -4638,17 +4136,17 @@
       <w:spacing w:after="0" w:line="240" w:lineRule="auto"/>
     </w:pPr>
   </w:style>
-  <w:style w:type="character" w:customStyle="1" w:styleId="a6">
-    <w:name w:val="Верхний колонтитул Знак"/>
-    <w:basedOn w:val="a0"/>
-    <w:link w:val="a5"/>
+  <w:style w:type="character" w:customStyle="1" w:styleId="KopfzeileZchn">
+    <w:name w:val="Kopfzeile Zchn"/>
+    <w:basedOn w:val="Absatz-Standardschriftart"/>
+    <w:link w:val="Kopfzeile"/>
     <w:uiPriority w:val="99"/>
     <w:rsid w:val="0056585F"/>
   </w:style>
-  <w:style w:type="paragraph" w:styleId="a7">
+  <w:style w:type="paragraph" w:styleId="Fuzeile">
     <w:name w:val="footer"/>
-    <w:basedOn w:val="a"/>
-    <w:link w:val="a8"/>
+    <w:basedOn w:val="Standard"/>
+    <w:link w:val="FuzeileZchn"/>
     <w:uiPriority w:val="99"/>
     <w:unhideWhenUsed/>
     <w:rsid w:val="0056585F"/>
@@ -4660,10 +4158,10 @@
       <w:spacing w:after="0" w:line="240" w:lineRule="auto"/>
     </w:pPr>
   </w:style>
-  <w:style w:type="character" w:customStyle="1" w:styleId="a8">
-    <w:name w:val="Нижний колонтитул Знак"/>
-    <w:basedOn w:val="a0"/>
-    <w:link w:val="a7"/>
+  <w:style w:type="character" w:customStyle="1" w:styleId="FuzeileZchn">
+    <w:name w:val="Fußzeile Zchn"/>
+    <w:basedOn w:val="Absatz-Standardschriftart"/>
+    <w:link w:val="Fuzeile"/>
     <w:uiPriority w:val="99"/>
     <w:rsid w:val="0056585F"/>
   </w:style>
@@ -4970,7 +4468,7 @@
 </file>
 
 <file path=customXml/itemProps1.xml><?xml version="1.0" encoding="utf-8"?>
-<ds:datastoreItem xmlns:ds="http://schemas.openxmlformats.org/officeDocument/2006/customXml" ds:itemID="{20EB872A-BB50-417D-8337-A0FC1349991A}">
+<ds:datastoreItem xmlns:ds="http://schemas.openxmlformats.org/officeDocument/2006/customXml" ds:itemID="{FFC68D39-2087-4320-B129-753F47859F83}">
   <ds:schemaRefs>
     <ds:schemaRef ds:uri="http://schemas.openxmlformats.org/officeDocument/2006/bibliography"/>
   </ds:schemaRefs>

</xml_diff>

<commit_message>
Final version of SRS, AdminManual, and UMLDiagrams
</commit_message>
<xml_diff>
--- a/Documentation/Milestone 3/AdminManual.docx
+++ b/Documentation/Milestone 3/AdminManual.docx
@@ -161,23 +161,23 @@
       <w:sdtContent>
         <w:p>
           <w:pPr>
-            <w:pStyle w:val="Inhaltsverzeichnisberschrift"/>
+            <w:pStyle w:val="a3"/>
             <w:rPr>
               <w:lang w:val="en-GB"/>
             </w:rPr>
           </w:pPr>
-          <w:proofErr w:type="spellStart"/>
           <w:r>
             <w:rPr>
               <w:lang w:val="en-GB"/>
             </w:rPr>
-            <w:t>Оглавление</w:t>
+            <w:t>Content</w:t>
           </w:r>
-          <w:proofErr w:type="spellEnd"/>
+          <w:bookmarkStart w:id="0" w:name="_GoBack"/>
+          <w:bookmarkEnd w:id="0"/>
         </w:p>
         <w:p>
           <w:pPr>
-            <w:pStyle w:val="Verzeichnis1"/>
+            <w:pStyle w:val="11"/>
             <w:tabs>
               <w:tab w:val="right" w:leader="dot" w:pos="9345"/>
             </w:tabs>
@@ -208,23 +208,12 @@
           <w:hyperlink w:anchor="_Toc532371438" w:history="1">
             <w:r>
               <w:rPr>
-                <w:rStyle w:val="Hyperlink"/>
+                <w:rStyle w:val="a4"/>
                 <w:rFonts w:ascii="Bookman Old Style" w:hAnsi="Bookman Old Style"/>
                 <w:noProof/>
                 <w:lang w:val="en-US"/>
               </w:rPr>
-              <w:t>Introdu</w:t>
-            </w:r>
-            <w:bookmarkStart w:id="0" w:name="_GoBack"/>
-            <w:bookmarkEnd w:id="0"/>
-            <w:r>
-              <w:rPr>
-                <w:rStyle w:val="Hyperlink"/>
-                <w:rFonts w:ascii="Bookman Old Style" w:hAnsi="Bookman Old Style"/>
-                <w:noProof/>
-                <w:lang w:val="en-US"/>
-              </w:rPr>
-              <w:t>ction</w:t>
+              <w:t>Introduction</w:t>
             </w:r>
             <w:r>
               <w:rPr>
@@ -278,7 +267,7 @@
         </w:p>
         <w:p>
           <w:pPr>
-            <w:pStyle w:val="Verzeichnis2"/>
+            <w:pStyle w:val="21"/>
             <w:tabs>
               <w:tab w:val="right" w:leader="dot" w:pos="9345"/>
             </w:tabs>
@@ -289,7 +278,7 @@
           <w:hyperlink w:anchor="_Toc532371439" w:history="1">
             <w:r>
               <w:rPr>
-                <w:rStyle w:val="Hyperlink"/>
+                <w:rStyle w:val="a4"/>
                 <w:rFonts w:ascii="Bookman Old Style" w:hAnsi="Bookman Old Style"/>
                 <w:noProof/>
                 <w:lang w:val="en-US"/>
@@ -348,7 +337,7 @@
         </w:p>
         <w:p>
           <w:pPr>
-            <w:pStyle w:val="Verzeichnis2"/>
+            <w:pStyle w:val="21"/>
             <w:tabs>
               <w:tab w:val="right" w:leader="dot" w:pos="9345"/>
             </w:tabs>
@@ -359,7 +348,7 @@
           <w:hyperlink w:anchor="_Toc532371440" w:history="1">
             <w:r>
               <w:rPr>
-                <w:rStyle w:val="Hyperlink"/>
+                <w:rStyle w:val="a4"/>
                 <w:rFonts w:ascii="Bookman Old Style" w:hAnsi="Bookman Old Style"/>
                 <w:noProof/>
                 <w:lang w:val="en-US"/>
@@ -418,7 +407,7 @@
         </w:p>
         <w:p>
           <w:pPr>
-            <w:pStyle w:val="Verzeichnis1"/>
+            <w:pStyle w:val="11"/>
             <w:tabs>
               <w:tab w:val="right" w:leader="dot" w:pos="9345"/>
             </w:tabs>
@@ -431,7 +420,7 @@
           <w:hyperlink w:anchor="_Toc532371441" w:history="1">
             <w:r>
               <w:rPr>
-                <w:rStyle w:val="Hyperlink"/>
+                <w:rStyle w:val="a4"/>
                 <w:rFonts w:ascii="Bookman Old Style" w:hAnsi="Bookman Old Style"/>
                 <w:noProof/>
                 <w:lang w:val="en-US"/>
@@ -490,7 +479,7 @@
         </w:p>
         <w:p>
           <w:pPr>
-            <w:pStyle w:val="Verzeichnis1"/>
+            <w:pStyle w:val="11"/>
             <w:tabs>
               <w:tab w:val="right" w:leader="dot" w:pos="9345"/>
             </w:tabs>
@@ -503,7 +492,7 @@
           <w:hyperlink w:anchor="_Toc532371442" w:history="1">
             <w:r>
               <w:rPr>
-                <w:rStyle w:val="Hyperlink"/>
+                <w:rStyle w:val="a4"/>
                 <w:rFonts w:ascii="Bookman Old Style" w:hAnsi="Bookman Old Style"/>
                 <w:noProof/>
                 <w:lang w:val="en-US"/>
@@ -562,7 +551,7 @@
         </w:p>
         <w:p>
           <w:pPr>
-            <w:pStyle w:val="Verzeichnis1"/>
+            <w:pStyle w:val="11"/>
             <w:tabs>
               <w:tab w:val="right" w:leader="dot" w:pos="9345"/>
             </w:tabs>
@@ -575,7 +564,7 @@
           <w:hyperlink w:anchor="_Toc532371443" w:history="1">
             <w:r>
               <w:rPr>
-                <w:rStyle w:val="Hyperlink"/>
+                <w:rStyle w:val="a4"/>
                 <w:rFonts w:ascii="Bookman Old Style" w:hAnsi="Bookman Old Style"/>
                 <w:noProof/>
                 <w:lang w:val="en-US"/>
@@ -634,7 +623,7 @@
         </w:p>
         <w:p>
           <w:pPr>
-            <w:pStyle w:val="Verzeichnis1"/>
+            <w:pStyle w:val="11"/>
             <w:tabs>
               <w:tab w:val="right" w:leader="dot" w:pos="9345"/>
             </w:tabs>
@@ -647,7 +636,7 @@
           <w:hyperlink w:anchor="_Toc532371444" w:history="1">
             <w:r>
               <w:rPr>
-                <w:rStyle w:val="Hyperlink"/>
+                <w:rStyle w:val="a4"/>
                 <w:rFonts w:ascii="Bookman Old Style" w:hAnsi="Bookman Old Style"/>
                 <w:noProof/>
                 <w:lang w:val="en-US"/>
@@ -706,7 +695,7 @@
         </w:p>
         <w:p>
           <w:pPr>
-            <w:pStyle w:val="Verzeichnis1"/>
+            <w:pStyle w:val="11"/>
             <w:tabs>
               <w:tab w:val="right" w:leader="dot" w:pos="9345"/>
             </w:tabs>
@@ -719,7 +708,7 @@
           <w:hyperlink w:anchor="_Toc532371445" w:history="1">
             <w:r>
               <w:rPr>
-                <w:rStyle w:val="Hyperlink"/>
+                <w:rStyle w:val="a4"/>
                 <w:rFonts w:ascii="Bookman Old Style" w:hAnsi="Bookman Old Style"/>
                 <w:noProof/>
                 <w:lang w:val="en-US"/>
@@ -807,7 +796,7 @@
     </w:p>
     <w:p>
       <w:pPr>
-        <w:pStyle w:val="berschrift1"/>
+        <w:pStyle w:val="1"/>
         <w:rPr>
           <w:rFonts w:ascii="Bookman Old Style" w:hAnsi="Bookman Old Style"/>
           <w:b/>
@@ -863,7 +852,7 @@
     </w:p>
     <w:p>
       <w:pPr>
-        <w:pStyle w:val="berschrift2"/>
+        <w:pStyle w:val="2"/>
         <w:rPr>
           <w:rFonts w:ascii="Bookman Old Style" w:hAnsi="Bookman Old Style"/>
           <w:color w:val="auto"/>
@@ -955,7 +944,7 @@
     </w:p>
     <w:p>
       <w:pPr>
-        <w:pStyle w:val="berschrift2"/>
+        <w:pStyle w:val="2"/>
         <w:rPr>
           <w:rFonts w:ascii="Bookman Old Style" w:hAnsi="Bookman Old Style"/>
           <w:color w:val="auto"/>
@@ -1031,7 +1020,27 @@
           <w:szCs w:val="24"/>
           <w:lang w:val="en-US"/>
         </w:rPr>
-        <w:t>All the users can post their Job Postings on the website. After they fill in the needed information, the Job Posting has “Unaccepted” status and also should be approved or disapproved by Admin.</w:t>
+        <w:t xml:space="preserve">All the users can post their Job Postings on the website. After they fill in the needed information, the Job Posting has “Unaccepted” status </w:t>
+      </w:r>
+      <w:proofErr w:type="gramStart"/>
+      <w:r>
+        <w:rPr>
+          <w:rFonts w:ascii="Bookman Old Style" w:hAnsi="Bookman Old Style"/>
+          <w:sz w:val="24"/>
+          <w:szCs w:val="24"/>
+          <w:lang w:val="en-US"/>
+        </w:rPr>
+        <w:t>and also</w:t>
+      </w:r>
+      <w:proofErr w:type="gramEnd"/>
+      <w:r>
+        <w:rPr>
+          <w:rFonts w:ascii="Bookman Old Style" w:hAnsi="Bookman Old Style"/>
+          <w:sz w:val="24"/>
+          <w:szCs w:val="24"/>
+          <w:lang w:val="en-US"/>
+        </w:rPr>
+        <w:t xml:space="preserve"> should be approved or disapproved by Admin.</w:t>
       </w:r>
     </w:p>
     <w:p>
@@ -1079,7 +1088,27 @@
           <w:szCs w:val="24"/>
           <w:lang w:val="en-US"/>
         </w:rPr>
-        <w:t xml:space="preserve"> users and Job Postings. All the featured users will have blue star near their names. All the featured Job Postings will be shown on the top of the list of Job Postings and also have blue star near the title. </w:t>
+        <w:t xml:space="preserve"> users and Job Postings. All the featured users will have blue star near their names. All the featured Job Postings will be shown on the top of the list of Job Postings </w:t>
+      </w:r>
+      <w:proofErr w:type="gramStart"/>
+      <w:r>
+        <w:rPr>
+          <w:rFonts w:ascii="Bookman Old Style" w:hAnsi="Bookman Old Style"/>
+          <w:sz w:val="24"/>
+          <w:szCs w:val="24"/>
+          <w:lang w:val="en-US"/>
+        </w:rPr>
+        <w:t>and also</w:t>
+      </w:r>
+      <w:proofErr w:type="gramEnd"/>
+      <w:r>
+        <w:rPr>
+          <w:rFonts w:ascii="Bookman Old Style" w:hAnsi="Bookman Old Style"/>
+          <w:sz w:val="24"/>
+          <w:szCs w:val="24"/>
+          <w:lang w:val="en-US"/>
+        </w:rPr>
+        <w:t xml:space="preserve"> have blue star near the title. </w:t>
       </w:r>
     </w:p>
     <w:p>
@@ -1169,7 +1198,7 @@
     </w:p>
     <w:p>
       <w:pPr>
-        <w:pStyle w:val="berschrift1"/>
+        <w:pStyle w:val="1"/>
         <w:rPr>
           <w:rFonts w:ascii="Bookman Old Style" w:hAnsi="Bookman Old Style"/>
           <w:b/>
@@ -1189,6 +1218,7 @@
           <w:szCs w:val="24"/>
           <w:lang w:val="en-US"/>
         </w:rPr>
+        <w:lastRenderedPageBreak/>
         <w:t>Log-in</w:t>
       </w:r>
       <w:bookmarkEnd w:id="4"/>
@@ -1209,7 +1239,27 @@
           <w:szCs w:val="24"/>
           <w:lang w:val="en-US"/>
         </w:rPr>
-        <w:t xml:space="preserve">First opening the website you are led to the main page. In order to log in as an administrator, </w:t>
+        <w:t xml:space="preserve">First opening the </w:t>
+      </w:r>
+      <w:proofErr w:type="gramStart"/>
+      <w:r>
+        <w:rPr>
+          <w:rFonts w:ascii="Bookman Old Style" w:hAnsi="Bookman Old Style"/>
+          <w:sz w:val="24"/>
+          <w:szCs w:val="24"/>
+          <w:lang w:val="en-US"/>
+        </w:rPr>
+        <w:t>website</w:t>
+      </w:r>
+      <w:proofErr w:type="gramEnd"/>
+      <w:r>
+        <w:rPr>
+          <w:rFonts w:ascii="Bookman Old Style" w:hAnsi="Bookman Old Style"/>
+          <w:sz w:val="24"/>
+          <w:szCs w:val="24"/>
+          <w:lang w:val="en-US"/>
+        </w:rPr>
+        <w:t xml:space="preserve"> you are led to the main page. In order to log in as an administrator, </w:t>
       </w:r>
       <w:r>
         <w:rPr>
@@ -1514,7 +1564,7 @@
     </w:p>
     <w:p>
       <w:pPr>
-        <w:pStyle w:val="berschrift1"/>
+        <w:pStyle w:val="1"/>
         <w:rPr>
           <w:rFonts w:ascii="Bookman Old Style" w:hAnsi="Bookman Old Style"/>
           <w:b/>
@@ -1542,6 +1592,7 @@
           <w:szCs w:val="24"/>
           <w:lang w:val="en-US"/>
         </w:rPr>
+        <w:lastRenderedPageBreak/>
         <w:t>General information</w:t>
       </w:r>
       <w:bookmarkEnd w:id="5"/>
@@ -1749,14 +1800,25 @@
         </w:rPr>
         <w:t xml:space="preserve">make them unverified. By special button you </w:t>
       </w:r>
-      <w:r>
-        <w:rPr>
-          <w:rFonts w:ascii="Bookman Old Style" w:hAnsi="Bookman Old Style"/>
-          <w:sz w:val="24"/>
-          <w:szCs w:val="24"/>
-          <w:lang w:val="en-US"/>
-        </w:rPr>
-        <w:t>are able to make the user featured and unfeatured.</w:t>
+      <w:proofErr w:type="gramStart"/>
+      <w:r>
+        <w:rPr>
+          <w:rFonts w:ascii="Bookman Old Style" w:hAnsi="Bookman Old Style"/>
+          <w:sz w:val="24"/>
+          <w:szCs w:val="24"/>
+          <w:lang w:val="en-US"/>
+        </w:rPr>
+        <w:t>are able to</w:t>
+      </w:r>
+      <w:proofErr w:type="gramEnd"/>
+      <w:r>
+        <w:rPr>
+          <w:rFonts w:ascii="Bookman Old Style" w:hAnsi="Bookman Old Style"/>
+          <w:sz w:val="24"/>
+          <w:szCs w:val="24"/>
+          <w:lang w:val="en-US"/>
+        </w:rPr>
+        <w:t xml:space="preserve"> make the user featured and unfeatured.</w:t>
       </w:r>
     </w:p>
     <w:p>
@@ -1867,6 +1929,7 @@
           <w:sz w:val="24"/>
           <w:szCs w:val="24"/>
         </w:rPr>
+        <w:lastRenderedPageBreak/>
         <w:drawing>
           <wp:inline distT="0" distB="0" distL="0" distR="0" wp14:anchorId="038FA4C1" wp14:editId="77D8593C">
             <wp:extent cx="5940425" cy="1228725"/>
@@ -2079,7 +2142,7 @@
     </w:p>
     <w:p>
       <w:pPr>
-        <w:pStyle w:val="berschrift1"/>
+        <w:pStyle w:val="1"/>
         <w:rPr>
           <w:rFonts w:ascii="Bookman Old Style" w:hAnsi="Bookman Old Style"/>
           <w:b/>
@@ -2099,6 +2162,7 @@
           <w:szCs w:val="24"/>
           <w:lang w:val="en-US"/>
         </w:rPr>
+        <w:lastRenderedPageBreak/>
         <w:t>Users Approval</w:t>
       </w:r>
       <w:r>
@@ -2449,6 +2513,7 @@
           <w:sz w:val="24"/>
           <w:szCs w:val="24"/>
         </w:rPr>
+        <w:lastRenderedPageBreak/>
         <w:drawing>
           <wp:inline distT="0" distB="0" distL="0" distR="0" wp14:anchorId="772AB408" wp14:editId="6E50BDAD">
             <wp:extent cx="4152900" cy="1276350"/>
@@ -2593,7 +2658,7 @@
     </w:p>
     <w:p>
       <w:pPr>
-        <w:pStyle w:val="berschrift1"/>
+        <w:pStyle w:val="1"/>
         <w:rPr>
           <w:rFonts w:ascii="Bookman Old Style" w:hAnsi="Bookman Old Style"/>
           <w:b/>
@@ -2613,6 +2678,7 @@
           <w:szCs w:val="24"/>
           <w:lang w:val="en-US"/>
         </w:rPr>
+        <w:lastRenderedPageBreak/>
         <w:t>Job Postings Approval and Disapproval</w:t>
       </w:r>
       <w:bookmarkEnd w:id="7"/>
@@ -3096,6 +3162,7 @@
           <w:sz w:val="24"/>
           <w:szCs w:val="24"/>
         </w:rPr>
+        <w:lastRenderedPageBreak/>
         <w:drawing>
           <wp:inline distT="0" distB="0" distL="0" distR="0" wp14:anchorId="1FD0260A" wp14:editId="385D465D">
             <wp:extent cx="4181475" cy="1276350"/>
@@ -3240,7 +3307,7 @@
     </w:p>
     <w:p>
       <w:pPr>
-        <w:pStyle w:val="berschrift1"/>
+        <w:pStyle w:val="1"/>
         <w:rPr>
           <w:rFonts w:ascii="Bookman Old Style" w:hAnsi="Bookman Old Style"/>
           <w:b/>
@@ -3260,6 +3327,7 @@
           <w:szCs w:val="24"/>
           <w:lang w:val="en-US"/>
         </w:rPr>
+        <w:lastRenderedPageBreak/>
         <w:t xml:space="preserve">Featuring and </w:t>
       </w:r>
       <w:proofErr w:type="spellStart"/>
@@ -3520,7 +3588,7 @@
     <w:sdtContent>
       <w:p>
         <w:pPr>
-          <w:pStyle w:val="Fuzeile"/>
+          <w:pStyle w:val="a7"/>
           <w:jc w:val="center"/>
         </w:pPr>
         <w:r>
@@ -3543,7 +3611,7 @@
   </w:sdt>
   <w:p>
     <w:pPr>
-      <w:pStyle w:val="Fuzeile"/>
+      <w:pStyle w:val="a7"/>
     </w:pPr>
   </w:p>
 </w:ftr>
@@ -3968,15 +4036,15 @@
     <w:lsdException w:name="Hashtag" w:semiHidden="1" w:unhideWhenUsed="1"/>
     <w:lsdException w:name="Unresolved Mention" w:semiHidden="1" w:unhideWhenUsed="1"/>
   </w:latentStyles>
-  <w:style w:type="paragraph" w:default="1" w:styleId="Standard">
+  <w:style w:type="paragraph" w:default="1" w:styleId="a">
     <w:name w:val="Normal"/>
     <w:qFormat/>
   </w:style>
-  <w:style w:type="paragraph" w:styleId="berschrift1">
+  <w:style w:type="paragraph" w:styleId="1">
     <w:name w:val="heading 1"/>
-    <w:basedOn w:val="Standard"/>
-    <w:next w:val="Standard"/>
-    <w:link w:val="berschrift1Zchn"/>
+    <w:basedOn w:val="a"/>
+    <w:next w:val="a"/>
+    <w:link w:val="10"/>
     <w:uiPriority w:val="9"/>
     <w:qFormat/>
     <w:rsid w:val="00D21740"/>
@@ -3993,11 +4061,11 @@
       <w:szCs w:val="32"/>
     </w:rPr>
   </w:style>
-  <w:style w:type="paragraph" w:styleId="berschrift2">
+  <w:style w:type="paragraph" w:styleId="2">
     <w:name w:val="heading 2"/>
-    <w:basedOn w:val="Standard"/>
-    <w:next w:val="Standard"/>
-    <w:link w:val="berschrift2Zchn"/>
+    <w:basedOn w:val="a"/>
+    <w:next w:val="a"/>
+    <w:link w:val="20"/>
     <w:uiPriority w:val="9"/>
     <w:semiHidden/>
     <w:unhideWhenUsed/>
@@ -4016,13 +4084,13 @@
       <w:szCs w:val="26"/>
     </w:rPr>
   </w:style>
-  <w:style w:type="character" w:default="1" w:styleId="Absatz-Standardschriftart">
+  <w:style w:type="character" w:default="1" w:styleId="a0">
     <w:name w:val="Default Paragraph Font"/>
     <w:uiPriority w:val="1"/>
     <w:semiHidden/>
     <w:unhideWhenUsed/>
   </w:style>
-  <w:style w:type="table" w:default="1" w:styleId="NormaleTabelle">
+  <w:style w:type="table" w:default="1" w:styleId="a1">
     <w:name w:val="Normal Table"/>
     <w:uiPriority w:val="99"/>
     <w:semiHidden/>
@@ -4037,16 +4105,16 @@
       </w:tblCellMar>
     </w:tblPr>
   </w:style>
-  <w:style w:type="numbering" w:default="1" w:styleId="KeineListe">
+  <w:style w:type="numbering" w:default="1" w:styleId="a2">
     <w:name w:val="No List"/>
     <w:uiPriority w:val="99"/>
     <w:semiHidden/>
     <w:unhideWhenUsed/>
   </w:style>
-  <w:style w:type="character" w:customStyle="1" w:styleId="berschrift1Zchn">
-    <w:name w:val="Überschrift 1 Zchn"/>
-    <w:basedOn w:val="Absatz-Standardschriftart"/>
-    <w:link w:val="berschrift1"/>
+  <w:style w:type="character" w:customStyle="1" w:styleId="10">
+    <w:name w:val="Заголовок 1 Знак"/>
+    <w:basedOn w:val="a0"/>
+    <w:link w:val="1"/>
     <w:uiPriority w:val="9"/>
     <w:rsid w:val="00D21740"/>
     <w:rPr>
@@ -4056,10 +4124,10 @@
       <w:szCs w:val="32"/>
     </w:rPr>
   </w:style>
-  <w:style w:type="paragraph" w:styleId="Inhaltsverzeichnisberschrift">
+  <w:style w:type="paragraph" w:styleId="a3">
     <w:name w:val="TOC Heading"/>
-    <w:basedOn w:val="berschrift1"/>
-    <w:next w:val="Standard"/>
+    <w:basedOn w:val="1"/>
+    <w:next w:val="a"/>
     <w:uiPriority w:val="39"/>
     <w:unhideWhenUsed/>
     <w:qFormat/>
@@ -4071,10 +4139,10 @@
       <w:lang w:eastAsia="ru-RU"/>
     </w:rPr>
   </w:style>
-  <w:style w:type="paragraph" w:styleId="Verzeichnis1">
+  <w:style w:type="paragraph" w:styleId="11">
     <w:name w:val="toc 1"/>
-    <w:basedOn w:val="Standard"/>
-    <w:next w:val="Standard"/>
+    <w:basedOn w:val="a"/>
+    <w:next w:val="a"/>
     <w:autoRedefine/>
     <w:uiPriority w:val="39"/>
     <w:unhideWhenUsed/>
@@ -4083,9 +4151,9 @@
       <w:spacing w:after="100"/>
     </w:pPr>
   </w:style>
-  <w:style w:type="character" w:styleId="Hyperlink">
+  <w:style w:type="character" w:styleId="a4">
     <w:name w:val="Hyperlink"/>
-    <w:basedOn w:val="Absatz-Standardschriftart"/>
+    <w:basedOn w:val="a0"/>
     <w:uiPriority w:val="99"/>
     <w:unhideWhenUsed/>
     <w:rsid w:val="00D21740"/>
@@ -4094,10 +4162,10 @@
       <w:u w:val="single"/>
     </w:rPr>
   </w:style>
-  <w:style w:type="character" w:customStyle="1" w:styleId="berschrift2Zchn">
-    <w:name w:val="Überschrift 2 Zchn"/>
-    <w:basedOn w:val="Absatz-Standardschriftart"/>
-    <w:link w:val="berschrift2"/>
+  <w:style w:type="character" w:customStyle="1" w:styleId="20">
+    <w:name w:val="Заголовок 2 Знак"/>
+    <w:basedOn w:val="a0"/>
+    <w:link w:val="2"/>
     <w:uiPriority w:val="9"/>
     <w:semiHidden/>
     <w:rsid w:val="00D21740"/>
@@ -4108,10 +4176,10 @@
       <w:szCs w:val="26"/>
     </w:rPr>
   </w:style>
-  <w:style w:type="paragraph" w:styleId="Verzeichnis2">
+  <w:style w:type="paragraph" w:styleId="21">
     <w:name w:val="toc 2"/>
-    <w:basedOn w:val="Standard"/>
-    <w:next w:val="Standard"/>
+    <w:basedOn w:val="a"/>
+    <w:next w:val="a"/>
     <w:autoRedefine/>
     <w:uiPriority w:val="39"/>
     <w:unhideWhenUsed/>
@@ -4121,10 +4189,10 @@
       <w:ind w:left="220"/>
     </w:pPr>
   </w:style>
-  <w:style w:type="paragraph" w:styleId="Kopfzeile">
+  <w:style w:type="paragraph" w:styleId="a5">
     <w:name w:val="header"/>
-    <w:basedOn w:val="Standard"/>
-    <w:link w:val="KopfzeileZchn"/>
+    <w:basedOn w:val="a"/>
+    <w:link w:val="a6"/>
     <w:uiPriority w:val="99"/>
     <w:unhideWhenUsed/>
     <w:rsid w:val="0056585F"/>
@@ -4136,17 +4204,17 @@
       <w:spacing w:after="0" w:line="240" w:lineRule="auto"/>
     </w:pPr>
   </w:style>
-  <w:style w:type="character" w:customStyle="1" w:styleId="KopfzeileZchn">
-    <w:name w:val="Kopfzeile Zchn"/>
-    <w:basedOn w:val="Absatz-Standardschriftart"/>
-    <w:link w:val="Kopfzeile"/>
+  <w:style w:type="character" w:customStyle="1" w:styleId="a6">
+    <w:name w:val="Верхний колонтитул Знак"/>
+    <w:basedOn w:val="a0"/>
+    <w:link w:val="a5"/>
     <w:uiPriority w:val="99"/>
     <w:rsid w:val="0056585F"/>
   </w:style>
-  <w:style w:type="paragraph" w:styleId="Fuzeile">
+  <w:style w:type="paragraph" w:styleId="a7">
     <w:name w:val="footer"/>
-    <w:basedOn w:val="Standard"/>
-    <w:link w:val="FuzeileZchn"/>
+    <w:basedOn w:val="a"/>
+    <w:link w:val="a8"/>
     <w:uiPriority w:val="99"/>
     <w:unhideWhenUsed/>
     <w:rsid w:val="0056585F"/>
@@ -4158,10 +4226,10 @@
       <w:spacing w:after="0" w:line="240" w:lineRule="auto"/>
     </w:pPr>
   </w:style>
-  <w:style w:type="character" w:customStyle="1" w:styleId="FuzeileZchn">
-    <w:name w:val="Fußzeile Zchn"/>
-    <w:basedOn w:val="Absatz-Standardschriftart"/>
-    <w:link w:val="Fuzeile"/>
+  <w:style w:type="character" w:customStyle="1" w:styleId="a8">
+    <w:name w:val="Нижний колонтитул Знак"/>
+    <w:basedOn w:val="a0"/>
+    <w:link w:val="a7"/>
     <w:uiPriority w:val="99"/>
     <w:rsid w:val="0056585F"/>
   </w:style>
@@ -4468,7 +4536,7 @@
 </file>
 
 <file path=customXml/itemProps1.xml><?xml version="1.0" encoding="utf-8"?>
-<ds:datastoreItem xmlns:ds="http://schemas.openxmlformats.org/officeDocument/2006/customXml" ds:itemID="{FFC68D39-2087-4320-B129-753F47859F83}">
+<ds:datastoreItem xmlns:ds="http://schemas.openxmlformats.org/officeDocument/2006/customXml" ds:itemID="{2615E163-F1EB-48A5-8BD7-7A51916446E4}">
   <ds:schemaRefs>
     <ds:schemaRef ds:uri="http://schemas.openxmlformats.org/officeDocument/2006/bibliography"/>
   </ds:schemaRefs>

</xml_diff>